<commit_message>
Mise à jour 07.02.23
</commit_message>
<xml_diff>
--- a/Journal_de_bord_ECommerce.docx
+++ b/Journal_de_bord_ECommerce.docx
@@ -184,6 +184,151 @@
         <w:pStyle w:val="Paragraphedeliste"/>
         <w:numPr>
           <w:ilvl w:val="0"/>
+          <w:numId w:val="1"/>
+        </w:numPr>
+        <w:rPr>
+          <w:lang w:val="fr-FR"/>
+        </w:rPr>
+      </w:pPr>
+      <w:r>
+        <w:rPr>
+          <w:lang w:val="fr-FR"/>
+        </w:rPr>
+        <w:t>Manque : la bar de recherche, le filtre et le visuel</w:t>
+      </w:r>
+    </w:p>
+    <w:p>
+      <w:pPr>
+        <w:pStyle w:val="Paragraphedeliste"/>
+        <w:rPr>
+          <w:lang w:val="fr-FR"/>
+        </w:rPr>
+      </w:pPr>
+    </w:p>
+    <w:p>
+      <w:pPr>
+        <w:pStyle w:val="Titre1"/>
+        <w:rPr>
+          <w:rFonts w:ascii="Arial" w:hAnsi="Arial" w:cs="Arial"/>
+          <w:color w:val="auto"/>
+          <w:u w:val="single"/>
+          <w:lang w:val="fr-FR"/>
+        </w:rPr>
+      </w:pPr>
+      <w:r>
+        <w:rPr>
+          <w:rFonts w:ascii="Arial" w:hAnsi="Arial" w:cs="Arial"/>
+          <w:color w:val="auto"/>
+          <w:u w:val="single"/>
+          <w:lang w:val="fr-FR"/>
+        </w:rPr>
+        <w:t xml:space="preserve">Jour </w:t>
+      </w:r>
+      <w:r>
+        <w:rPr>
+          <w:rFonts w:ascii="Arial" w:hAnsi="Arial" w:cs="Arial"/>
+          <w:color w:val="auto"/>
+          <w:u w:val="single"/>
+          <w:lang w:val="fr-FR"/>
+        </w:rPr>
+        <w:t>3</w:t>
+      </w:r>
+    </w:p>
+    <w:p>
+      <w:pPr>
+        <w:pStyle w:val="Paragraphedeliste"/>
+        <w:rPr>
+          <w:lang w:val="fr-FR"/>
+        </w:rPr>
+      </w:pPr>
+      <w:r>
+        <w:rPr>
+          <w:lang w:val="fr-FR"/>
+        </w:rPr>
+        <w:t>Page produit :</w:t>
+      </w:r>
+    </w:p>
+    <w:p>
+      <w:pPr>
+        <w:pStyle w:val="Paragraphedeliste"/>
+        <w:numPr>
+          <w:ilvl w:val="1"/>
+          <w:numId w:val="1"/>
+        </w:numPr>
+        <w:rPr>
+          <w:lang w:val="fr-FR"/>
+        </w:rPr>
+      </w:pPr>
+      <w:r>
+        <w:rPr>
+          <w:lang w:val="fr-FR"/>
+        </w:rPr>
+        <w:t xml:space="preserve">Il manque le reste du </w:t>
+      </w:r>
+      <w:proofErr w:type="spellStart"/>
+      <w:r>
+        <w:rPr>
+          <w:lang w:val="fr-FR"/>
+        </w:rPr>
+        <w:t>crud</w:t>
+      </w:r>
+      <w:proofErr w:type="spellEnd"/>
+      <w:r>
+        <w:rPr>
+          <w:lang w:val="fr-FR"/>
+        </w:rPr>
+        <w:t xml:space="preserve">, donc </w:t>
+      </w:r>
+      <w:r>
+        <w:rPr>
+          <w:lang w:val="fr-FR"/>
+        </w:rPr>
+        <w:t>supprimer, modifier</w:t>
+      </w:r>
+      <w:r>
+        <w:rPr>
+          <w:lang w:val="fr-FR"/>
+        </w:rPr>
+        <w:t xml:space="preserve"> et ajouter</w:t>
+      </w:r>
+    </w:p>
+    <w:p>
+      <w:pPr>
+        <w:pStyle w:val="Paragraphedeliste"/>
+        <w:numPr>
+          <w:ilvl w:val="1"/>
+          <w:numId w:val="1"/>
+        </w:numPr>
+        <w:rPr>
+          <w:lang w:val="fr-FR"/>
+        </w:rPr>
+      </w:pPr>
+      <w:r>
+        <w:rPr>
+          <w:lang w:val="fr-FR"/>
+        </w:rPr>
+        <w:t>Manque : la bar de recherche, le filtre et le visuel</w:t>
+      </w:r>
+    </w:p>
+    <w:p>
+      <w:pPr>
+        <w:pStyle w:val="Paragraphedeliste"/>
+        <w:rPr>
+          <w:lang w:val="fr-FR"/>
+        </w:rPr>
+      </w:pPr>
+      <w:r>
+        <w:rPr>
+          <w:lang w:val="fr-FR"/>
+        </w:rPr>
+        <w:t>Page accueil :</w:t>
+      </w:r>
+    </w:p>
+    <w:p>
+      <w:pPr>
+        <w:pStyle w:val="Paragraphedeliste"/>
+        <w:numPr>
+          <w:ilvl w:val="1"/>
           <w:numId w:val="1"/>
         </w:numPr>
         <w:rPr>
@@ -343,11 +488,19 @@
         <w:lang w:val="en-US"/>
       </w:rPr>
     </w:pPr>
+    <w:proofErr w:type="spellStart"/>
     <w:r>
       <w:rPr>
         <w:lang w:val="en-US"/>
       </w:rPr>
-      <w:t>Classe: I-FA P3A</w:t>
+      <w:t>Classe</w:t>
+    </w:r>
+    <w:proofErr w:type="spellEnd"/>
+    <w:r>
+      <w:rPr>
+        <w:lang w:val="en-US"/>
+      </w:rPr>
+      <w:t>: I-FA P3A</w:t>
     </w:r>
     <w:r>
       <w:rPr>
@@ -377,7 +530,7 @@
   <w:abstractNum w:abstractNumId="0" w15:restartNumberingAfterBreak="0">
     <w:nsid w:val="6B4221EF"/>
     <w:multiLevelType w:val="hybridMultilevel"/>
-    <w:tmpl w:val="2684F1D0"/>
+    <w:tmpl w:val="B4826ACC"/>
     <w:lvl w:ilvl="0" w:tplc="58F2D342">
       <w:numFmt w:val="bullet"/>
       <w:lvlText w:val="-"/>
@@ -389,19 +542,18 @@
         <w:rFonts w:ascii="Calibri" w:eastAsiaTheme="minorHAnsi" w:hAnsi="Calibri" w:cs="Calibri" w:hint="default"/>
       </w:rPr>
     </w:lvl>
-    <w:lvl w:ilvl="1" w:tplc="100C0003" w:tentative="1">
-      <w:start w:val="1"/>
+    <w:lvl w:ilvl="1" w:tplc="6100C0B2">
       <w:numFmt w:val="bullet"/>
-      <w:lvlText w:val="o"/>
+      <w:lvlText w:val="-"/>
       <w:lvlJc w:val="left"/>
       <w:pPr>
         <w:ind w:left="1440" w:hanging="360"/>
       </w:pPr>
       <w:rPr>
-        <w:rFonts w:ascii="Courier New" w:hAnsi="Courier New" w:cs="Courier New" w:hint="default"/>
+        <w:rFonts w:ascii="Calibri" w:eastAsiaTheme="minorHAnsi" w:hAnsi="Calibri" w:cs="Calibri" w:hint="default"/>
       </w:rPr>
     </w:lvl>
-    <w:lvl w:ilvl="2" w:tplc="100C0005" w:tentative="1">
+    <w:lvl w:ilvl="2" w:tplc="100C0005">
       <w:start w:val="1"/>
       <w:numFmt w:val="bullet"/>
       <w:lvlText w:val=""/>

</xml_diff>